<commit_message>
Timo toegevoegd aan documentatie
</commit_message>
<xml_diff>
--- a/Documentatie/Definition of Done.docx
+++ b/Documentatie/Definition of Done.docx
@@ -45,7 +45,6 @@
                 <w:bCs/>
                 <w:sz w:val="24"/>
                 <w:szCs w:val="24"/>
-                <w:lang w:val="en-GB"/>
               </w:rPr>
             </w:pPr>
             <w:bookmarkStart w:id="0" w:name="_Hlk151468800"/>
@@ -55,7 +54,6 @@
                 <w:bCs/>
                 <w:sz w:val="24"/>
                 <w:szCs w:val="24"/>
-                <w:lang w:val="en-GB"/>
               </w:rPr>
               <w:t>Project team:</w:t>
             </w:r>
@@ -77,6 +75,15 @@
                 <w:szCs w:val="24"/>
               </w:rPr>
               <w:t>Teamleden: Tahiru Agbanwa, Ody Chen, Quinten van den Dungen Bille</w:t>
+            </w:r>
+            <w:r>
+              <w:rPr>
+                <w:b/>
+                <w:bCs/>
+                <w:sz w:val="24"/>
+                <w:szCs w:val="24"/>
+              </w:rPr>
+              <w:t>, Timo Korpershoek</w:t>
             </w:r>
           </w:p>
           <w:p>
@@ -113,17 +120,7 @@
                 <w:szCs w:val="24"/>
                 <w:lang w:val="en-GB"/>
               </w:rPr>
-              <w:t xml:space="preserve">Project: </w:t>
-            </w:r>
-            <w:r>
-              <w:rPr>
-                <w:b/>
-                <w:bCs/>
-                <w:sz w:val="24"/>
-                <w:szCs w:val="24"/>
-                <w:lang w:val="en-GB"/>
-              </w:rPr>
-              <w:t>Chirpify</w:t>
+              <w:t>Project: Chirpify</w:t>
             </w:r>
           </w:p>
           <w:p>
@@ -485,12 +482,14 @@
         <w:rPr>
           <w:sz w:val="24"/>
           <w:szCs w:val="24"/>
-        </w:rPr>
-      </w:pPr>
-      <w:r>
-        <w:rPr>
-          <w:sz w:val="24"/>
-          <w:szCs w:val="24"/>
+          <w:lang w:val="en-GB"/>
+        </w:rPr>
+      </w:pPr>
+      <w:r>
+        <w:rPr>
+          <w:sz w:val="24"/>
+          <w:szCs w:val="24"/>
+          <w:lang w:val="en-GB"/>
         </w:rPr>
         <w:t>-Definition of Done</w:t>
       </w:r>
@@ -501,12 +500,14 @@
         <w:rPr>
           <w:sz w:val="24"/>
           <w:szCs w:val="24"/>
-        </w:rPr>
-      </w:pPr>
-      <w:r>
-        <w:rPr>
-          <w:sz w:val="24"/>
-          <w:szCs w:val="24"/>
+          <w:lang w:val="en-GB"/>
+        </w:rPr>
+      </w:pPr>
+      <w:r>
+        <w:rPr>
+          <w:sz w:val="24"/>
+          <w:szCs w:val="24"/>
+          <w:lang w:val="en-GB"/>
         </w:rPr>
         <w:t>-Definition of Fun</w:t>
       </w:r>
@@ -517,12 +518,14 @@
         <w:rPr>
           <w:sz w:val="24"/>
           <w:szCs w:val="24"/>
-        </w:rPr>
-      </w:pPr>
-      <w:r>
-        <w:rPr>
-          <w:sz w:val="24"/>
-          <w:szCs w:val="24"/>
+          <w:lang w:val="en-GB"/>
+        </w:rPr>
+      </w:pPr>
+      <w:r>
+        <w:rPr>
+          <w:sz w:val="24"/>
+          <w:szCs w:val="24"/>
+          <w:lang w:val="en-GB"/>
         </w:rPr>
         <w:t>-User Stories</w:t>
       </w:r>
@@ -533,12 +536,14 @@
         <w:rPr>
           <w:sz w:val="24"/>
           <w:szCs w:val="24"/>
-        </w:rPr>
-      </w:pPr>
-      <w:r>
-        <w:rPr>
-          <w:sz w:val="24"/>
-          <w:szCs w:val="24"/>
+          <w:lang w:val="en-GB"/>
+        </w:rPr>
+      </w:pPr>
+      <w:r>
+        <w:rPr>
+          <w:sz w:val="24"/>
+          <w:szCs w:val="24"/>
+          <w:lang w:val="en-GB"/>
         </w:rPr>
         <w:t>-Activity Diagram</w:t>
       </w:r>
@@ -549,12 +554,14 @@
         <w:rPr>
           <w:sz w:val="24"/>
           <w:szCs w:val="24"/>
-        </w:rPr>
-      </w:pPr>
-      <w:r>
-        <w:rPr>
-          <w:sz w:val="24"/>
-          <w:szCs w:val="24"/>
+          <w:lang w:val="en-GB"/>
+        </w:rPr>
+      </w:pPr>
+      <w:r>
+        <w:rPr>
+          <w:sz w:val="24"/>
+          <w:szCs w:val="24"/>
+          <w:lang w:val="en-GB"/>
         </w:rPr>
         <w:t>-Use Case Diagram</w:t>
       </w:r>
@@ -565,12 +572,14 @@
         <w:rPr>
           <w:sz w:val="24"/>
           <w:szCs w:val="24"/>
-        </w:rPr>
-      </w:pPr>
-      <w:r>
-        <w:rPr>
-          <w:sz w:val="24"/>
-          <w:szCs w:val="24"/>
+          <w:lang w:val="en-GB"/>
+        </w:rPr>
+      </w:pPr>
+      <w:r>
+        <w:rPr>
+          <w:sz w:val="24"/>
+          <w:szCs w:val="24"/>
+          <w:lang w:val="en-GB"/>
         </w:rPr>
         <w:t>-Entitity Relationship Diagram</w:t>
       </w:r>
@@ -581,12 +590,14 @@
         <w:rPr>
           <w:sz w:val="24"/>
           <w:szCs w:val="24"/>
-        </w:rPr>
-      </w:pPr>
-      <w:r>
-        <w:rPr>
-          <w:sz w:val="24"/>
-          <w:szCs w:val="24"/>
+          <w:lang w:val="en-GB"/>
+        </w:rPr>
+      </w:pPr>
+      <w:r>
+        <w:rPr>
+          <w:sz w:val="24"/>
+          <w:szCs w:val="24"/>
+          <w:lang w:val="en-GB"/>
         </w:rPr>
         <w:t>-WireFrames</w:t>
       </w:r>
@@ -597,12 +608,14 @@
         <w:rPr>
           <w:sz w:val="24"/>
           <w:szCs w:val="24"/>
-        </w:rPr>
-      </w:pPr>
-      <w:r>
-        <w:rPr>
-          <w:sz w:val="24"/>
-          <w:szCs w:val="24"/>
+          <w:lang w:val="en-GB"/>
+        </w:rPr>
+      </w:pPr>
+      <w:r>
+        <w:rPr>
+          <w:sz w:val="24"/>
+          <w:szCs w:val="24"/>
+          <w:lang w:val="en-GB"/>
         </w:rPr>
         <w:t>-GitHub repository</w:t>
       </w:r>

</xml_diff>